<commit_message>
adding chapter 13 14 15 16 oefeningen
</commit_message>
<xml_diff>
--- a/Java/10 Overerving/Extra oefeningen/BoatCaptainApp/CaptainUML.docx
+++ b/Java/10 Overerving/Extra oefeningen/BoatCaptainApp/CaptainUML.docx
@@ -163,6 +163,21 @@
           <o:OLEObject xmlns:r="http://schemas.openxmlformats.org/officeDocument/2006/relationships" xmlns:o="urn:schemas-microsoft-com:office:office" Type="Embed" ProgID="StaticMetafile" DrawAspect="Content" ObjectID="0000000000" ShapeID="rectole0000000000" r:id="docRId0"/>
         </w:object>
       </w:r>
+    </w:p>
+    <w:p>
+      <w:pPr>
+        <w:spacing w:before="300" w:after="40" w:line="240"/>
+        <w:ind w:right="0" w:left="0" w:firstLine="0"/>
+        <w:jc w:val="left"/>
+        <w:rPr>
+          <w:rFonts w:ascii="Calibri" w:hAnsi="Calibri" w:cs="Calibri" w:eastAsia="Calibri"/>
+          <w:color w:val="auto"/>
+          <w:spacing w:val="0"/>
+          <w:position w:val="0"/>
+          <w:sz w:val="22"/>
+          <w:shd w:fill="auto" w:val="clear"/>
+        </w:rPr>
+      </w:pPr>
     </w:p>
     <w:p>
       <w:pPr>

</xml_diff>